<commit_message>
Add project progess note
</commit_message>
<xml_diff>
--- a/Specification_MinhBui300345000.docx
+++ b/Specification_MinhBui300345000.docx
@@ -17,10 +17,20 @@
     </w:p>
     <w:p>
       <w:r>
-        <w:t xml:space="preserve">GROCERECIPE </w:t>
-      </w:r>
-      <w:r>
-        <w:t>project specification</w:t>
+        <w:t>GROCERECIPE project specification</w:t>
+      </w:r>
+    </w:p>
+    <w:p>
+      <w:pPr>
+        <w:pStyle w:val="Heading1"/>
+      </w:pPr>
+      <w:r>
+        <w:t>Completion</w:t>
+      </w:r>
+    </w:p>
+    <w:p>
+      <w:r>
+        <w:t>Following the second submission of this project. All proposed features have been implemented. No changes was made from the original plan.</w:t>
       </w:r>
     </w:p>
     <w:p>
@@ -229,15 +239,7 @@
     <w:p>
       <w:r>
         <w:lastRenderedPageBreak/>
-        <w:t xml:space="preserve">The document for the </w:t>
-      </w:r>
-      <w:proofErr w:type="spellStart"/>
-      <w:r>
-        <w:t>api</w:t>
-      </w:r>
-      <w:proofErr w:type="spellEnd"/>
-      <w:r>
-        <w:t xml:space="preserve"> can be found at </w:t>
+        <w:t xml:space="preserve">The document for the api can be found at </w:t>
       </w:r>
       <w:hyperlink r:id="rId9" w:history="1">
         <w:r>
@@ -254,6 +256,9 @@
         <w:t xml:space="preserve"> </w:t>
       </w:r>
       <w:r>
+        <w:rPr>
+          <w:noProof/>
+        </w:rPr>
         <w:drawing>
           <wp:inline distT="0" distB="0" distL="0" distR="0" wp14:anchorId="6C2990F1" wp14:editId="5C41F1E6">
             <wp:extent cx="4095273" cy="3085106"/>
@@ -306,13 +311,8 @@
     </w:p>
     <w:p>
       <w:r>
-        <w:t xml:space="preserve">Volley, Glide and </w:t>
-      </w:r>
-      <w:proofErr w:type="spellStart"/>
-      <w:r>
-        <w:t>Gson</w:t>
-      </w:r>
-      <w:proofErr w:type="spellEnd"/>
+        <w:t>Volley, Glide and Gson</w:t>
+      </w:r>
     </w:p>
     <w:p>
       <w:pPr>
@@ -365,9 +365,8 @@
           <w:szCs w:val="20"/>
           <w14:ligatures w14:val="none"/>
         </w:rPr>
-        <w:t>'</w:t>
-      </w:r>
-      <w:proofErr w:type="gramStart"/>
+        <w:t>'com.android.volley:volley:1.2.1'</w:t>
+      </w:r>
       <w:r>
         <w:rPr>
           <w:rFonts w:ascii="Courier New" w:eastAsia="Times New Roman" w:hAnsi="Courier New" w:cs="Courier New"/>
@@ -377,9 +376,19 @@
           <w:szCs w:val="20"/>
           <w14:ligatures w14:val="none"/>
         </w:rPr>
-        <w:t>com.android</w:t>
-      </w:r>
-      <w:proofErr w:type="gramEnd"/>
+        <w:br/>
+      </w:r>
+      <w:r>
+        <w:rPr>
+          <w:rFonts w:ascii="Courier New" w:eastAsia="Times New Roman" w:hAnsi="Courier New" w:cs="Courier New"/>
+          <w:color w:val="A9B7C6"/>
+          <w:kern w:val="0"/>
+          <w:sz w:val="20"/>
+          <w:szCs w:val="20"/>
+          <w14:ligatures w14:val="none"/>
+        </w:rPr>
+        <w:t xml:space="preserve">implementation </w:t>
+      </w:r>
       <w:r>
         <w:rPr>
           <w:rFonts w:ascii="Courier New" w:eastAsia="Times New Roman" w:hAnsi="Courier New" w:cs="Courier New"/>
@@ -389,7 +398,7 @@
           <w:szCs w:val="20"/>
           <w14:ligatures w14:val="none"/>
         </w:rPr>
-        <w:t>.volley:volley:1.2.1'</w:t>
+        <w:t>'com.github.bumptech.glide:glide:4.13.0'</w:t>
       </w:r>
       <w:r>
         <w:rPr>
@@ -411,7 +420,7 @@
           <w:szCs w:val="20"/>
           <w14:ligatures w14:val="none"/>
         </w:rPr>
-        <w:t xml:space="preserve">implementation </w:t>
+        <w:t xml:space="preserve">annotationProcessor </w:t>
       </w:r>
       <w:r>
         <w:rPr>
@@ -422,7 +431,7 @@
           <w:szCs w:val="20"/>
           <w14:ligatures w14:val="none"/>
         </w:rPr>
-        <w:t>'com.github.bumptech.glide:glide:4.13.0'</w:t>
+        <w:t>'com.github.bumptech.glide:compiler:4.13.0'</w:t>
       </w:r>
       <w:r>
         <w:rPr>
@@ -435,7 +444,6 @@
         </w:rPr>
         <w:br/>
       </w:r>
-      <w:proofErr w:type="spellStart"/>
       <w:r>
         <w:rPr>
           <w:rFonts w:ascii="Courier New" w:eastAsia="Times New Roman" w:hAnsi="Courier New" w:cs="Courier New"/>
@@ -445,19 +453,7 @@
           <w:szCs w:val="20"/>
           <w14:ligatures w14:val="none"/>
         </w:rPr>
-        <w:t>annotationProcessor</w:t>
-      </w:r>
-      <w:proofErr w:type="spellEnd"/>
-      <w:r>
-        <w:rPr>
-          <w:rFonts w:ascii="Courier New" w:eastAsia="Times New Roman" w:hAnsi="Courier New" w:cs="Courier New"/>
-          <w:color w:val="A9B7C6"/>
-          <w:kern w:val="0"/>
-          <w:sz w:val="20"/>
-          <w:szCs w:val="20"/>
-          <w14:ligatures w14:val="none"/>
-        </w:rPr>
-        <w:t xml:space="preserve"> </w:t>
+        <w:t xml:space="preserve">implementation </w:t>
       </w:r>
       <w:r>
         <w:rPr>
@@ -468,39 +464,6 @@
           <w:szCs w:val="20"/>
           <w14:ligatures w14:val="none"/>
         </w:rPr>
-        <w:t>'com.github.bumptech.glide:compiler:4.13.0'</w:t>
-      </w:r>
-      <w:r>
-        <w:rPr>
-          <w:rFonts w:ascii="Courier New" w:eastAsia="Times New Roman" w:hAnsi="Courier New" w:cs="Courier New"/>
-          <w:color w:val="6A8759"/>
-          <w:kern w:val="0"/>
-          <w:sz w:val="20"/>
-          <w:szCs w:val="20"/>
-          <w14:ligatures w14:val="none"/>
-        </w:rPr>
-        <w:br/>
-      </w:r>
-      <w:r>
-        <w:rPr>
-          <w:rFonts w:ascii="Courier New" w:eastAsia="Times New Roman" w:hAnsi="Courier New" w:cs="Courier New"/>
-          <w:color w:val="A9B7C6"/>
-          <w:kern w:val="0"/>
-          <w:sz w:val="20"/>
-          <w:szCs w:val="20"/>
-          <w14:ligatures w14:val="none"/>
-        </w:rPr>
-        <w:t xml:space="preserve">implementation </w:t>
-      </w:r>
-      <w:r>
-        <w:rPr>
-          <w:rFonts w:ascii="Courier New" w:eastAsia="Times New Roman" w:hAnsi="Courier New" w:cs="Courier New"/>
-          <w:color w:val="6A8759"/>
-          <w:kern w:val="0"/>
-          <w:sz w:val="20"/>
-          <w:szCs w:val="20"/>
-          <w14:ligatures w14:val="none"/>
-        </w:rPr>
         <w:t>'com.google.code.gson:gson:2.10.1'</w:t>
       </w:r>
     </w:p>
@@ -509,7 +472,6 @@
       <w:r>
         <w:t xml:space="preserve">For the database, the project used SQLite by implementing </w:t>
       </w:r>
-      <w:proofErr w:type="spellStart"/>
       <w:r>
         <w:rPr>
           <w:b/>
@@ -517,7 +479,6 @@
         </w:rPr>
         <w:t>SQLiteOpenHelper</w:t>
       </w:r>
-      <w:proofErr w:type="spellEnd"/>
       <w:r>
         <w:t>.</w:t>
       </w:r>
@@ -968,6 +929,7 @@
   <w:style w:type="character" w:default="1" w:styleId="DefaultParagraphFont">
     <w:name w:val="Default Paragraph Font"/>
     <w:uiPriority w:val="1"/>
+    <w:semiHidden/>
     <w:unhideWhenUsed/>
   </w:style>
   <w:style w:type="table" w:default="1" w:styleId="TableNormal">

</xml_diff>